<commit_message>
added usertype, user, product and service table
</commit_message>
<xml_diff>
--- a/database/marketsquare_schema.docx
+++ b/database/marketsquare_schema.docx
@@ -1,17 +1,1754 @@
 
 <file path=word/document.xml><?xml version="1.0" encoding="utf-8"?>
-<w:document xmlns:wpc="http://schemas.microsoft.com/office/word/2010/wordprocessingCanvas" xmlns:mc="http://schemas.openxmlformats.org/markup-compatibility/2006" xmlns:o="urn:schemas-microsoft-com:office:office" xmlns:r="http://schemas.openxmlformats.org/officeDocument/2006/relationships" xmlns:m="http://schemas.openxmlformats.org/officeDocument/2006/math" xmlns:v="urn:schemas-microsoft-com:vml" xmlns:wp14="http://schemas.microsoft.com/office/word/2010/wordprocessingDrawing" xmlns:wp="http://schemas.openxmlformats.org/drawingml/2006/wordprocessingDrawing" xmlns:w10="urn:schemas-microsoft-com:office:word" xmlns:w="http://schemas.openxmlformats.org/wordprocessingml/2006/main" xmlns:w14="http://schemas.microsoft.com/office/word/2010/wordml" xmlns:w15="http://schemas.microsoft.com/office/word/2012/wordml" xmlns:wpg="http://schemas.microsoft.com/office/word/2010/wordprocessingGroup" xmlns:wpi="http://schemas.microsoft.com/office/word/2010/wordprocessingInk" xmlns:wne="http://schemas.microsoft.com/office/word/2006/wordml" xmlns:wps="http://schemas.microsoft.com/office/word/2010/wordprocessingShape" mc:Ignorable="w14 w15 wp14">
+<w:document xmlns:wpc="http://schemas.microsoft.com/office/word/2010/wordprocessingCanvas" xmlns:cx="http://schemas.microsoft.com/office/drawing/2014/chartex" xmlns:cx1="http://schemas.microsoft.com/office/drawing/2015/9/8/chartex" xmlns:cx2="http://schemas.microsoft.com/office/drawing/2015/10/21/chartex" xmlns:cx3="http://schemas.microsoft.com/office/drawing/2016/5/9/chartex" xmlns:cx4="http://schemas.microsoft.com/office/drawing/2016/5/10/chartex" xmlns:cx5="http://schemas.microsoft.com/office/drawing/2016/5/11/chartex" xmlns:cx6="http://schemas.microsoft.com/office/drawing/2016/5/12/chartex" xmlns:cx7="http://schemas.microsoft.com/office/drawing/2016/5/13/chartex" xmlns:cx8="http://schemas.microsoft.com/office/drawing/2016/5/14/chartex" xmlns:mc="http://schemas.openxmlformats.org/markup-compatibility/2006" xmlns:aink="http://schemas.microsoft.com/office/drawing/2016/ink" xmlns:am3d="http://schemas.microsoft.com/office/drawing/2017/model3d" xmlns:o="urn:schemas-microsoft-com:office:office" xmlns:r="http://schemas.openxmlformats.org/officeDocument/2006/relationships" xmlns:m="http://schemas.openxmlformats.org/officeDocument/2006/math" xmlns:v="urn:schemas-microsoft-com:vml" xmlns:wp14="http://schemas.microsoft.com/office/word/2010/wordprocessingDrawing" xmlns:wp="http://schemas.openxmlformats.org/drawingml/2006/wordprocessingDrawing" xmlns:w10="urn:schemas-microsoft-com:office:word" xmlns:w="http://schemas.openxmlformats.org/wordprocessingml/2006/main" xmlns:w14="http://schemas.microsoft.com/office/word/2010/wordml" xmlns:w15="http://schemas.microsoft.com/office/word/2012/wordml" xmlns:w16cid="http://schemas.microsoft.com/office/word/2016/wordml/cid" xmlns:w16se="http://schemas.microsoft.com/office/word/2015/wordml/symex" xmlns:wpg="http://schemas.microsoft.com/office/word/2010/wordprocessingGroup" xmlns:wpi="http://schemas.microsoft.com/office/word/2010/wordprocessingInk" xmlns:wne="http://schemas.microsoft.com/office/word/2006/wordml" xmlns:wps="http://schemas.microsoft.com/office/word/2010/wordprocessingShape" mc:Ignorable="w14 w15 w16se w16cid wp14">
   <w:body>
-    <w:p xmlns:wp14="http://schemas.microsoft.com/office/word/2010/wordml" wp14:textId="50DF6550">
-      <w:bookmarkStart w:name="_GoBack" w:id="0"/>
-      <w:bookmarkEnd w:id="0"/>
+    <w:p>
       <w:r>
-        <w:rPr/>
-        <w:t>Market square files</w:t>
+        <w:t>USERS TYPE</w:t>
       </w:r>
     </w:p>
+    <w:tbl>
+      <w:tblPr>
+        <w:tblStyle w:val="TableGrid"/>
+        <w:tblW w:w="0" w:type="auto"/>
+        <w:tblLook w:val="04A0" w:firstRow="1" w:lastRow="0" w:firstColumn="1" w:lastColumn="0" w:noHBand="0" w:noVBand="1"/>
+      </w:tblPr>
+      <w:tblGrid>
+        <w:gridCol w:w="545"/>
+        <w:gridCol w:w="1649"/>
+        <w:gridCol w:w="1602"/>
+        <w:gridCol w:w="1115"/>
+        <w:gridCol w:w="1217"/>
+        <w:gridCol w:w="1669"/>
+        <w:gridCol w:w="1553"/>
+      </w:tblGrid>
+      <w:tr>
+        <w:tc>
+          <w:tcPr>
+            <w:tcW w:w="545" w:type="dxa"/>
+          </w:tcPr>
+          <w:p>
+            <w:r>
+              <w:t>S/N</w:t>
+            </w:r>
+          </w:p>
+        </w:tc>
+        <w:tc>
+          <w:tcPr>
+            <w:tcW w:w="1649" w:type="dxa"/>
+          </w:tcPr>
+          <w:p>
+            <w:r>
+              <w:t>COLUMN NAME</w:t>
+            </w:r>
+          </w:p>
+        </w:tc>
+        <w:tc>
+          <w:tcPr>
+            <w:tcW w:w="1602" w:type="dxa"/>
+          </w:tcPr>
+          <w:p>
+            <w:r>
+              <w:t>DATA TYPE</w:t>
+            </w:r>
+          </w:p>
+        </w:tc>
+        <w:tc>
+          <w:tcPr>
+            <w:tcW w:w="1115" w:type="dxa"/>
+          </w:tcPr>
+          <w:p>
+            <w:r>
+              <w:t xml:space="preserve">LENGTH </w:t>
+            </w:r>
+          </w:p>
+        </w:tc>
+        <w:tc>
+          <w:tcPr>
+            <w:tcW w:w="1217" w:type="dxa"/>
+          </w:tcPr>
+          <w:p>
+            <w:r>
+              <w:t>IS NULL</w:t>
+            </w:r>
+          </w:p>
+        </w:tc>
+        <w:tc>
+          <w:tcPr>
+            <w:tcW w:w="1669" w:type="dxa"/>
+          </w:tcPr>
+          <w:p>
+            <w:r>
+              <w:t>CONSTRAINT</w:t>
+            </w:r>
+          </w:p>
+        </w:tc>
+        <w:tc>
+          <w:tcPr>
+            <w:tcW w:w="1553" w:type="dxa"/>
+          </w:tcPr>
+          <w:p>
+            <w:r>
+              <w:t>COMMENT</w:t>
+            </w:r>
+          </w:p>
+        </w:tc>
+      </w:tr>
+      <w:tr>
+        <w:tc>
+          <w:tcPr>
+            <w:tcW w:w="545" w:type="dxa"/>
+          </w:tcPr>
+          <w:p>
+            <w:r>
+              <w:t>1</w:t>
+            </w:r>
+          </w:p>
+        </w:tc>
+        <w:tc>
+          <w:tcPr>
+            <w:tcW w:w="1649" w:type="dxa"/>
+          </w:tcPr>
+          <w:p>
+            <w:proofErr w:type="spellStart"/>
+            <w:r>
+              <w:t>a</w:t>
+            </w:r>
+            <w:r>
+              <w:t>dmin</w:t>
+            </w:r>
+            <w:r>
+              <w:t>_id</w:t>
+            </w:r>
+            <w:proofErr w:type="spellEnd"/>
+          </w:p>
+        </w:tc>
+        <w:tc>
+          <w:tcPr>
+            <w:tcW w:w="1602" w:type="dxa"/>
+          </w:tcPr>
+          <w:p>
+            <w:r>
+              <w:t>int</w:t>
+            </w:r>
+          </w:p>
+        </w:tc>
+        <w:tc>
+          <w:tcPr>
+            <w:tcW w:w="1115" w:type="dxa"/>
+          </w:tcPr>
+          <w:p>
+            <w:r>
+              <w:t>11</w:t>
+            </w:r>
+          </w:p>
+        </w:tc>
+        <w:tc>
+          <w:tcPr>
+            <w:tcW w:w="1217" w:type="dxa"/>
+          </w:tcPr>
+          <w:p>
+            <w:r>
+              <w:t>NO</w:t>
+            </w:r>
+          </w:p>
+        </w:tc>
+        <w:tc>
+          <w:tcPr>
+            <w:tcW w:w="1669" w:type="dxa"/>
+          </w:tcPr>
+          <w:p>
+            <w:r>
+              <w:t>P</w:t>
+            </w:r>
+            <w:r>
+              <w:t>K</w:t>
+            </w:r>
+          </w:p>
+        </w:tc>
+        <w:tc>
+          <w:tcPr>
+            <w:tcW w:w="1553" w:type="dxa"/>
+          </w:tcPr>
+          <w:p/>
+        </w:tc>
+      </w:tr>
+      <w:tr>
+        <w:tc>
+          <w:tcPr>
+            <w:tcW w:w="545" w:type="dxa"/>
+          </w:tcPr>
+          <w:p>
+            <w:r>
+              <w:t>2</w:t>
+            </w:r>
+          </w:p>
+        </w:tc>
+        <w:tc>
+          <w:tcPr>
+            <w:tcW w:w="1649" w:type="dxa"/>
+          </w:tcPr>
+          <w:p>
+            <w:proofErr w:type="spellStart"/>
+            <w:r>
+              <w:t>guest_id</w:t>
+            </w:r>
+            <w:proofErr w:type="spellEnd"/>
+          </w:p>
+        </w:tc>
+        <w:tc>
+          <w:tcPr>
+            <w:tcW w:w="1602" w:type="dxa"/>
+          </w:tcPr>
+          <w:p>
+            <w:r>
+              <w:t>int</w:t>
+            </w:r>
+          </w:p>
+        </w:tc>
+        <w:tc>
+          <w:tcPr>
+            <w:tcW w:w="1115" w:type="dxa"/>
+          </w:tcPr>
+          <w:p>
+            <w:r>
+              <w:t>11</w:t>
+            </w:r>
+          </w:p>
+        </w:tc>
+        <w:tc>
+          <w:tcPr>
+            <w:tcW w:w="1217" w:type="dxa"/>
+          </w:tcPr>
+          <w:p>
+            <w:r>
+              <w:t>NO</w:t>
+            </w:r>
+          </w:p>
+        </w:tc>
+        <w:tc>
+          <w:tcPr>
+            <w:tcW w:w="1669" w:type="dxa"/>
+          </w:tcPr>
+          <w:p>
+            <w:r>
+              <w:t>FK</w:t>
+            </w:r>
+          </w:p>
+        </w:tc>
+        <w:tc>
+          <w:tcPr>
+            <w:tcW w:w="1553" w:type="dxa"/>
+          </w:tcPr>
+          <w:p/>
+        </w:tc>
+      </w:tr>
+      <w:tr>
+        <w:tc>
+          <w:tcPr>
+            <w:tcW w:w="545" w:type="dxa"/>
+          </w:tcPr>
+          <w:p>
+            <w:r>
+              <w:t>3</w:t>
+            </w:r>
+          </w:p>
+        </w:tc>
+        <w:tc>
+          <w:tcPr>
+            <w:tcW w:w="1649" w:type="dxa"/>
+          </w:tcPr>
+          <w:p>
+            <w:proofErr w:type="spellStart"/>
+            <w:r>
+              <w:t>user</w:t>
+            </w:r>
+            <w:r>
+              <w:t>_id</w:t>
+            </w:r>
+            <w:proofErr w:type="spellEnd"/>
+          </w:p>
+        </w:tc>
+        <w:tc>
+          <w:tcPr>
+            <w:tcW w:w="1602" w:type="dxa"/>
+          </w:tcPr>
+          <w:p>
+            <w:r>
+              <w:t>int</w:t>
+            </w:r>
+          </w:p>
+        </w:tc>
+        <w:tc>
+          <w:tcPr>
+            <w:tcW w:w="1115" w:type="dxa"/>
+          </w:tcPr>
+          <w:p>
+            <w:r>
+              <w:t>11</w:t>
+            </w:r>
+          </w:p>
+        </w:tc>
+        <w:tc>
+          <w:tcPr>
+            <w:tcW w:w="1217" w:type="dxa"/>
+          </w:tcPr>
+          <w:p>
+            <w:r>
+              <w:t>NO</w:t>
+            </w:r>
+          </w:p>
+        </w:tc>
+        <w:tc>
+          <w:tcPr>
+            <w:tcW w:w="1669" w:type="dxa"/>
+          </w:tcPr>
+          <w:p>
+            <w:r>
+              <w:t xml:space="preserve">FK </w:t>
+            </w:r>
+          </w:p>
+        </w:tc>
+        <w:tc>
+          <w:tcPr>
+            <w:tcW w:w="1553" w:type="dxa"/>
+          </w:tcPr>
+          <w:p/>
+        </w:tc>
+      </w:tr>
+    </w:tbl>
+    <w:p/>
+    <w:p>
+      <w:r>
+        <w:t>U</w:t>
+      </w:r>
+      <w:r>
+        <w:t>SERS</w:t>
+      </w:r>
+    </w:p>
+    <w:tbl>
+      <w:tblPr>
+        <w:tblStyle w:val="TableGrid"/>
+        <w:tblW w:w="0" w:type="auto"/>
+        <w:tblLook w:val="04A0" w:firstRow="1" w:lastRow="0" w:firstColumn="1" w:lastColumn="0" w:noHBand="0" w:noVBand="1"/>
+      </w:tblPr>
+      <w:tblGrid>
+        <w:gridCol w:w="545"/>
+        <w:gridCol w:w="1649"/>
+        <w:gridCol w:w="1602"/>
+        <w:gridCol w:w="1115"/>
+        <w:gridCol w:w="1217"/>
+        <w:gridCol w:w="1669"/>
+        <w:gridCol w:w="1553"/>
+      </w:tblGrid>
+      <w:tr>
+        <w:tc>
+          <w:tcPr>
+            <w:tcW w:w="545" w:type="dxa"/>
+          </w:tcPr>
+          <w:p>
+            <w:r>
+              <w:t>S/N</w:t>
+            </w:r>
+          </w:p>
+        </w:tc>
+        <w:tc>
+          <w:tcPr>
+            <w:tcW w:w="1649" w:type="dxa"/>
+          </w:tcPr>
+          <w:p>
+            <w:r>
+              <w:t>COLUMN NAME</w:t>
+            </w:r>
+          </w:p>
+        </w:tc>
+        <w:tc>
+          <w:tcPr>
+            <w:tcW w:w="1602" w:type="dxa"/>
+          </w:tcPr>
+          <w:p>
+            <w:r>
+              <w:t>DATA TYPE</w:t>
+            </w:r>
+          </w:p>
+        </w:tc>
+        <w:tc>
+          <w:tcPr>
+            <w:tcW w:w="1115" w:type="dxa"/>
+          </w:tcPr>
+          <w:p>
+            <w:r>
+              <w:t xml:space="preserve">LENGTH </w:t>
+            </w:r>
+          </w:p>
+        </w:tc>
+        <w:tc>
+          <w:tcPr>
+            <w:tcW w:w="1217" w:type="dxa"/>
+          </w:tcPr>
+          <w:p>
+            <w:r>
+              <w:t>IS NULL</w:t>
+            </w:r>
+          </w:p>
+        </w:tc>
+        <w:tc>
+          <w:tcPr>
+            <w:tcW w:w="1669" w:type="dxa"/>
+          </w:tcPr>
+          <w:p>
+            <w:r>
+              <w:t>CONSTRAINT</w:t>
+            </w:r>
+          </w:p>
+        </w:tc>
+        <w:tc>
+          <w:tcPr>
+            <w:tcW w:w="1553" w:type="dxa"/>
+          </w:tcPr>
+          <w:p>
+            <w:r>
+              <w:t>COMMENT</w:t>
+            </w:r>
+          </w:p>
+        </w:tc>
+      </w:tr>
+      <w:tr>
+        <w:tc>
+          <w:tcPr>
+            <w:tcW w:w="545" w:type="dxa"/>
+          </w:tcPr>
+          <w:p>
+            <w:r>
+              <w:t>1</w:t>
+            </w:r>
+          </w:p>
+        </w:tc>
+        <w:tc>
+          <w:tcPr>
+            <w:tcW w:w="1649" w:type="dxa"/>
+          </w:tcPr>
+          <w:p>
+            <w:r>
+              <w:t>Id</w:t>
+            </w:r>
+          </w:p>
+        </w:tc>
+        <w:tc>
+          <w:tcPr>
+            <w:tcW w:w="1602" w:type="dxa"/>
+          </w:tcPr>
+          <w:p>
+            <w:r>
+              <w:t>int</w:t>
+            </w:r>
+          </w:p>
+        </w:tc>
+        <w:tc>
+          <w:tcPr>
+            <w:tcW w:w="1115" w:type="dxa"/>
+          </w:tcPr>
+          <w:p>
+            <w:r>
+              <w:t>11</w:t>
+            </w:r>
+          </w:p>
+        </w:tc>
+        <w:tc>
+          <w:tcPr>
+            <w:tcW w:w="1217" w:type="dxa"/>
+          </w:tcPr>
+          <w:p>
+            <w:r>
+              <w:t>NO</w:t>
+            </w:r>
+          </w:p>
+        </w:tc>
+        <w:tc>
+          <w:tcPr>
+            <w:tcW w:w="1669" w:type="dxa"/>
+          </w:tcPr>
+          <w:p>
+            <w:r>
+              <w:t>P</w:t>
+            </w:r>
+            <w:r>
+              <w:t>K</w:t>
+            </w:r>
+          </w:p>
+        </w:tc>
+        <w:tc>
+          <w:tcPr>
+            <w:tcW w:w="1553" w:type="dxa"/>
+          </w:tcPr>
+          <w:p/>
+        </w:tc>
+      </w:tr>
+      <w:tr>
+        <w:tc>
+          <w:tcPr>
+            <w:tcW w:w="545" w:type="dxa"/>
+          </w:tcPr>
+          <w:p>
+            <w:r>
+              <w:t>2</w:t>
+            </w:r>
+          </w:p>
+        </w:tc>
+        <w:tc>
+          <w:tcPr>
+            <w:tcW w:w="1649" w:type="dxa"/>
+          </w:tcPr>
+          <w:p>
+            <w:r>
+              <w:t>first_ name</w:t>
+            </w:r>
+          </w:p>
+        </w:tc>
+        <w:tc>
+          <w:tcPr>
+            <w:tcW w:w="1602" w:type="dxa"/>
+          </w:tcPr>
+          <w:p>
+            <w:r>
+              <w:t>varchar</w:t>
+            </w:r>
+          </w:p>
+        </w:tc>
+        <w:tc>
+          <w:tcPr>
+            <w:tcW w:w="1115" w:type="dxa"/>
+          </w:tcPr>
+          <w:p>
+            <w:r>
+              <w:t>16</w:t>
+            </w:r>
+          </w:p>
+        </w:tc>
+        <w:tc>
+          <w:tcPr>
+            <w:tcW w:w="1217" w:type="dxa"/>
+          </w:tcPr>
+          <w:p>
+            <w:r>
+              <w:t>NO</w:t>
+            </w:r>
+          </w:p>
+        </w:tc>
+        <w:tc>
+          <w:tcPr>
+            <w:tcW w:w="1669" w:type="dxa"/>
+          </w:tcPr>
+          <w:p/>
+        </w:tc>
+        <w:tc>
+          <w:tcPr>
+            <w:tcW w:w="1553" w:type="dxa"/>
+          </w:tcPr>
+          <w:p/>
+        </w:tc>
+      </w:tr>
+      <w:tr>
+        <w:tc>
+          <w:tcPr>
+            <w:tcW w:w="545" w:type="dxa"/>
+          </w:tcPr>
+          <w:p>
+            <w:r>
+              <w:t>3</w:t>
+            </w:r>
+          </w:p>
+        </w:tc>
+        <w:tc>
+          <w:tcPr>
+            <w:tcW w:w="1649" w:type="dxa"/>
+          </w:tcPr>
+          <w:p>
+            <w:r>
+              <w:t>last_name</w:t>
+            </w:r>
+          </w:p>
+        </w:tc>
+        <w:tc>
+          <w:tcPr>
+            <w:tcW w:w="1602" w:type="dxa"/>
+          </w:tcPr>
+          <w:p>
+            <w:r>
+              <w:t>v</w:t>
+            </w:r>
+            <w:bookmarkStart w:id="0" w:name="_GoBack"/>
+            <w:bookmarkEnd w:id="0"/>
+            <w:r>
+              <w:t>archar</w:t>
+            </w:r>
+          </w:p>
+        </w:tc>
+        <w:tc>
+          <w:tcPr>
+            <w:tcW w:w="1115" w:type="dxa"/>
+          </w:tcPr>
+          <w:p>
+            <w:r>
+              <w:t>16</w:t>
+            </w:r>
+          </w:p>
+        </w:tc>
+        <w:tc>
+          <w:tcPr>
+            <w:tcW w:w="1217" w:type="dxa"/>
+          </w:tcPr>
+          <w:p>
+            <w:r>
+              <w:t>NO</w:t>
+            </w:r>
+          </w:p>
+        </w:tc>
+        <w:tc>
+          <w:tcPr>
+            <w:tcW w:w="1669" w:type="dxa"/>
+          </w:tcPr>
+          <w:p/>
+        </w:tc>
+        <w:tc>
+          <w:tcPr>
+            <w:tcW w:w="1553" w:type="dxa"/>
+          </w:tcPr>
+          <w:p/>
+        </w:tc>
+      </w:tr>
+      <w:tr>
+        <w:tc>
+          <w:tcPr>
+            <w:tcW w:w="545" w:type="dxa"/>
+          </w:tcPr>
+          <w:p>
+            <w:r>
+              <w:t>4</w:t>
+            </w:r>
+          </w:p>
+        </w:tc>
+        <w:tc>
+          <w:tcPr>
+            <w:tcW w:w="1649" w:type="dxa"/>
+          </w:tcPr>
+          <w:p>
+            <w:r>
+              <w:t>other_name</w:t>
+            </w:r>
+          </w:p>
+        </w:tc>
+        <w:tc>
+          <w:tcPr>
+            <w:tcW w:w="1602" w:type="dxa"/>
+          </w:tcPr>
+          <w:p>
+            <w:r>
+              <w:t>varchar</w:t>
+            </w:r>
+          </w:p>
+        </w:tc>
+        <w:tc>
+          <w:tcPr>
+            <w:tcW w:w="1115" w:type="dxa"/>
+          </w:tcPr>
+          <w:p>
+            <w:r>
+              <w:t>16</w:t>
+            </w:r>
+          </w:p>
+        </w:tc>
+        <w:tc>
+          <w:tcPr>
+            <w:tcW w:w="1217" w:type="dxa"/>
+          </w:tcPr>
+          <w:p>
+            <w:r>
+              <w:t>YES</w:t>
+            </w:r>
+          </w:p>
+        </w:tc>
+        <w:tc>
+          <w:tcPr>
+            <w:tcW w:w="1669" w:type="dxa"/>
+          </w:tcPr>
+          <w:p/>
+        </w:tc>
+        <w:tc>
+          <w:tcPr>
+            <w:tcW w:w="1553" w:type="dxa"/>
+          </w:tcPr>
+          <w:p/>
+        </w:tc>
+      </w:tr>
+      <w:tr>
+        <w:tc>
+          <w:tcPr>
+            <w:tcW w:w="545" w:type="dxa"/>
+          </w:tcPr>
+          <w:p>
+            <w:r>
+              <w:t>5</w:t>
+            </w:r>
+          </w:p>
+        </w:tc>
+        <w:tc>
+          <w:tcPr>
+            <w:tcW w:w="1649" w:type="dxa"/>
+          </w:tcPr>
+          <w:p>
+            <w:r>
+              <w:t>user</w:t>
+            </w:r>
+            <w:r>
+              <w:t>_</w:t>
+            </w:r>
+            <w:r>
+              <w:t>type</w:t>
+            </w:r>
+          </w:p>
+        </w:tc>
+        <w:tc>
+          <w:tcPr>
+            <w:tcW w:w="1602" w:type="dxa"/>
+          </w:tcPr>
+          <w:p>
+            <w:r>
+              <w:t>Int</w:t>
+            </w:r>
+          </w:p>
+        </w:tc>
+        <w:tc>
+          <w:tcPr>
+            <w:tcW w:w="1115" w:type="dxa"/>
+          </w:tcPr>
+          <w:p>
+            <w:r>
+              <w:t>11</w:t>
+            </w:r>
+          </w:p>
+        </w:tc>
+        <w:tc>
+          <w:tcPr>
+            <w:tcW w:w="1217" w:type="dxa"/>
+          </w:tcPr>
+          <w:p>
+            <w:r>
+              <w:t>NO</w:t>
+            </w:r>
+          </w:p>
+        </w:tc>
+        <w:tc>
+          <w:tcPr>
+            <w:tcW w:w="1669" w:type="dxa"/>
+          </w:tcPr>
+          <w:p>
+            <w:r>
+              <w:t xml:space="preserve">FK </w:t>
+            </w:r>
+          </w:p>
+        </w:tc>
+        <w:tc>
+          <w:tcPr>
+            <w:tcW w:w="1553" w:type="dxa"/>
+          </w:tcPr>
+          <w:p/>
+        </w:tc>
+      </w:tr>
+      <w:tr>
+        <w:tc>
+          <w:tcPr>
+            <w:tcW w:w="545" w:type="dxa"/>
+          </w:tcPr>
+          <w:p>
+            <w:r>
+              <w:t>6</w:t>
+            </w:r>
+          </w:p>
+        </w:tc>
+        <w:tc>
+          <w:tcPr>
+            <w:tcW w:w="1649" w:type="dxa"/>
+          </w:tcPr>
+          <w:p>
+            <w:r>
+              <w:t>password</w:t>
+            </w:r>
+          </w:p>
+        </w:tc>
+        <w:tc>
+          <w:tcPr>
+            <w:tcW w:w="1602" w:type="dxa"/>
+          </w:tcPr>
+          <w:p>
+            <w:r>
+              <w:t>varchar</w:t>
+            </w:r>
+          </w:p>
+        </w:tc>
+        <w:tc>
+          <w:tcPr>
+            <w:tcW w:w="1115" w:type="dxa"/>
+          </w:tcPr>
+          <w:p>
+            <w:r>
+              <w:t>16</w:t>
+            </w:r>
+          </w:p>
+        </w:tc>
+        <w:tc>
+          <w:tcPr>
+            <w:tcW w:w="1217" w:type="dxa"/>
+          </w:tcPr>
+          <w:p>
+            <w:r>
+              <w:t>NO</w:t>
+            </w:r>
+          </w:p>
+        </w:tc>
+        <w:tc>
+          <w:tcPr>
+            <w:tcW w:w="1669" w:type="dxa"/>
+          </w:tcPr>
+          <w:p/>
+        </w:tc>
+        <w:tc>
+          <w:tcPr>
+            <w:tcW w:w="1553" w:type="dxa"/>
+          </w:tcPr>
+          <w:p/>
+        </w:tc>
+      </w:tr>
+      <w:tr>
+        <w:tc>
+          <w:tcPr>
+            <w:tcW w:w="545" w:type="dxa"/>
+          </w:tcPr>
+          <w:p>
+            <w:r>
+              <w:t>7</w:t>
+            </w:r>
+          </w:p>
+        </w:tc>
+        <w:tc>
+          <w:tcPr>
+            <w:tcW w:w="1649" w:type="dxa"/>
+          </w:tcPr>
+          <w:p>
+            <w:r>
+              <w:t>telephone</w:t>
+            </w:r>
+          </w:p>
+        </w:tc>
+        <w:tc>
+          <w:tcPr>
+            <w:tcW w:w="1602" w:type="dxa"/>
+          </w:tcPr>
+          <w:p>
+            <w:r>
+              <w:t>Int</w:t>
+            </w:r>
+          </w:p>
+        </w:tc>
+        <w:tc>
+          <w:tcPr>
+            <w:tcW w:w="1115" w:type="dxa"/>
+          </w:tcPr>
+          <w:p>
+            <w:r>
+              <w:t>16</w:t>
+            </w:r>
+          </w:p>
+        </w:tc>
+        <w:tc>
+          <w:tcPr>
+            <w:tcW w:w="1217" w:type="dxa"/>
+          </w:tcPr>
+          <w:p>
+            <w:r>
+              <w:t>NO</w:t>
+            </w:r>
+          </w:p>
+        </w:tc>
+        <w:tc>
+          <w:tcPr>
+            <w:tcW w:w="1669" w:type="dxa"/>
+          </w:tcPr>
+          <w:p/>
+        </w:tc>
+        <w:tc>
+          <w:tcPr>
+            <w:tcW w:w="1553" w:type="dxa"/>
+          </w:tcPr>
+          <w:p/>
+        </w:tc>
+      </w:tr>
+      <w:tr>
+        <w:tc>
+          <w:tcPr>
+            <w:tcW w:w="545" w:type="dxa"/>
+          </w:tcPr>
+          <w:p>
+            <w:r>
+              <w:t>8</w:t>
+            </w:r>
+          </w:p>
+        </w:tc>
+        <w:tc>
+          <w:tcPr>
+            <w:tcW w:w="1649" w:type="dxa"/>
+          </w:tcPr>
+          <w:p>
+            <w:r>
+              <w:t>address</w:t>
+            </w:r>
+          </w:p>
+        </w:tc>
+        <w:tc>
+          <w:tcPr>
+            <w:tcW w:w="1602" w:type="dxa"/>
+          </w:tcPr>
+          <w:p>
+            <w:r>
+              <w:t>varchar</w:t>
+            </w:r>
+          </w:p>
+        </w:tc>
+        <w:tc>
+          <w:tcPr>
+            <w:tcW w:w="1115" w:type="dxa"/>
+          </w:tcPr>
+          <w:p>
+            <w:r>
+              <w:t>100</w:t>
+            </w:r>
+          </w:p>
+        </w:tc>
+        <w:tc>
+          <w:tcPr>
+            <w:tcW w:w="1217" w:type="dxa"/>
+          </w:tcPr>
+          <w:p>
+            <w:r>
+              <w:t>NO</w:t>
+            </w:r>
+          </w:p>
+        </w:tc>
+        <w:tc>
+          <w:tcPr>
+            <w:tcW w:w="1669" w:type="dxa"/>
+          </w:tcPr>
+          <w:p/>
+        </w:tc>
+        <w:tc>
+          <w:tcPr>
+            <w:tcW w:w="1553" w:type="dxa"/>
+          </w:tcPr>
+          <w:p/>
+        </w:tc>
+      </w:tr>
+      <w:tr>
+        <w:tc>
+          <w:tcPr>
+            <w:tcW w:w="545" w:type="dxa"/>
+          </w:tcPr>
+          <w:p>
+            <w:r>
+              <w:t>9</w:t>
+            </w:r>
+          </w:p>
+        </w:tc>
+        <w:tc>
+          <w:tcPr>
+            <w:tcW w:w="1649" w:type="dxa"/>
+          </w:tcPr>
+          <w:p>
+            <w:r>
+              <w:t>email</w:t>
+            </w:r>
+          </w:p>
+        </w:tc>
+        <w:tc>
+          <w:tcPr>
+            <w:tcW w:w="1602" w:type="dxa"/>
+          </w:tcPr>
+          <w:p>
+            <w:r>
+              <w:t>varchar</w:t>
+            </w:r>
+          </w:p>
+        </w:tc>
+        <w:tc>
+          <w:tcPr>
+            <w:tcW w:w="1115" w:type="dxa"/>
+          </w:tcPr>
+          <w:p>
+            <w:r>
+              <w:t>100</w:t>
+            </w:r>
+          </w:p>
+        </w:tc>
+        <w:tc>
+          <w:tcPr>
+            <w:tcW w:w="1217" w:type="dxa"/>
+          </w:tcPr>
+          <w:p>
+            <w:r>
+              <w:t>NO</w:t>
+            </w:r>
+          </w:p>
+        </w:tc>
+        <w:tc>
+          <w:tcPr>
+            <w:tcW w:w="1669" w:type="dxa"/>
+          </w:tcPr>
+          <w:p/>
+        </w:tc>
+        <w:tc>
+          <w:tcPr>
+            <w:tcW w:w="1553" w:type="dxa"/>
+          </w:tcPr>
+          <w:p/>
+        </w:tc>
+      </w:tr>
+      <w:tr>
+        <w:tc>
+          <w:tcPr>
+            <w:tcW w:w="545" w:type="dxa"/>
+          </w:tcPr>
+          <w:p>
+            <w:r>
+              <w:t>10</w:t>
+            </w:r>
+          </w:p>
+        </w:tc>
+        <w:tc>
+          <w:tcPr>
+            <w:tcW w:w="1649" w:type="dxa"/>
+          </w:tcPr>
+          <w:p>
+            <w:proofErr w:type="spellStart"/>
+            <w:r>
+              <w:t>profile_pic</w:t>
+            </w:r>
+            <w:proofErr w:type="spellEnd"/>
+          </w:p>
+        </w:tc>
+        <w:tc>
+          <w:tcPr>
+            <w:tcW w:w="1602" w:type="dxa"/>
+          </w:tcPr>
+          <w:p/>
+        </w:tc>
+        <w:tc>
+          <w:tcPr>
+            <w:tcW w:w="1115" w:type="dxa"/>
+          </w:tcPr>
+          <w:p/>
+        </w:tc>
+        <w:tc>
+          <w:tcPr>
+            <w:tcW w:w="1217" w:type="dxa"/>
+          </w:tcPr>
+          <w:p/>
+        </w:tc>
+        <w:tc>
+          <w:tcPr>
+            <w:tcW w:w="1669" w:type="dxa"/>
+          </w:tcPr>
+          <w:p/>
+        </w:tc>
+        <w:tc>
+          <w:tcPr>
+            <w:tcW w:w="1553" w:type="dxa"/>
+          </w:tcPr>
+          <w:p/>
+        </w:tc>
+      </w:tr>
+    </w:tbl>
+    <w:p/>
+    <w:p>
+      <w:r>
+        <w:t>PRODUCTS</w:t>
+      </w:r>
+    </w:p>
+    <w:tbl>
+      <w:tblPr>
+        <w:tblStyle w:val="TableGrid"/>
+        <w:tblW w:w="0" w:type="auto"/>
+        <w:tblLook w:val="04A0" w:firstRow="1" w:lastRow="0" w:firstColumn="1" w:lastColumn="0" w:noHBand="0" w:noVBand="1"/>
+      </w:tblPr>
+      <w:tblGrid>
+        <w:gridCol w:w="545"/>
+        <w:gridCol w:w="1649"/>
+        <w:gridCol w:w="1602"/>
+        <w:gridCol w:w="1115"/>
+        <w:gridCol w:w="1217"/>
+        <w:gridCol w:w="1669"/>
+        <w:gridCol w:w="1553"/>
+      </w:tblGrid>
+      <w:tr>
+        <w:tc>
+          <w:tcPr>
+            <w:tcW w:w="545" w:type="dxa"/>
+          </w:tcPr>
+          <w:p>
+            <w:r>
+              <w:t>S/N</w:t>
+            </w:r>
+          </w:p>
+        </w:tc>
+        <w:tc>
+          <w:tcPr>
+            <w:tcW w:w="1649" w:type="dxa"/>
+          </w:tcPr>
+          <w:p>
+            <w:r>
+              <w:t>COLUMN NAME</w:t>
+            </w:r>
+          </w:p>
+        </w:tc>
+        <w:tc>
+          <w:tcPr>
+            <w:tcW w:w="1602" w:type="dxa"/>
+          </w:tcPr>
+          <w:p>
+            <w:r>
+              <w:t>DATA TYPE</w:t>
+            </w:r>
+          </w:p>
+        </w:tc>
+        <w:tc>
+          <w:tcPr>
+            <w:tcW w:w="1115" w:type="dxa"/>
+          </w:tcPr>
+          <w:p>
+            <w:r>
+              <w:t xml:space="preserve">LENGTH </w:t>
+            </w:r>
+          </w:p>
+        </w:tc>
+        <w:tc>
+          <w:tcPr>
+            <w:tcW w:w="1217" w:type="dxa"/>
+          </w:tcPr>
+          <w:p>
+            <w:r>
+              <w:t>IS NULL</w:t>
+            </w:r>
+          </w:p>
+        </w:tc>
+        <w:tc>
+          <w:tcPr>
+            <w:tcW w:w="1669" w:type="dxa"/>
+          </w:tcPr>
+          <w:p>
+            <w:r>
+              <w:t>CONSTRAINT</w:t>
+            </w:r>
+          </w:p>
+        </w:tc>
+        <w:tc>
+          <w:tcPr>
+            <w:tcW w:w="1553" w:type="dxa"/>
+          </w:tcPr>
+          <w:p>
+            <w:r>
+              <w:t>COMMENT</w:t>
+            </w:r>
+          </w:p>
+        </w:tc>
+      </w:tr>
+      <w:tr>
+        <w:tc>
+          <w:tcPr>
+            <w:tcW w:w="545" w:type="dxa"/>
+          </w:tcPr>
+          <w:p>
+            <w:r>
+              <w:t>1</w:t>
+            </w:r>
+          </w:p>
+        </w:tc>
+        <w:tc>
+          <w:tcPr>
+            <w:tcW w:w="1649" w:type="dxa"/>
+          </w:tcPr>
+          <w:p>
+            <w:r>
+              <w:t>Id</w:t>
+            </w:r>
+          </w:p>
+        </w:tc>
+        <w:tc>
+          <w:tcPr>
+            <w:tcW w:w="1602" w:type="dxa"/>
+          </w:tcPr>
+          <w:p>
+            <w:r>
+              <w:t>Int</w:t>
+            </w:r>
+          </w:p>
+        </w:tc>
+        <w:tc>
+          <w:tcPr>
+            <w:tcW w:w="1115" w:type="dxa"/>
+          </w:tcPr>
+          <w:p>
+            <w:r>
+              <w:t>11</w:t>
+            </w:r>
+          </w:p>
+        </w:tc>
+        <w:tc>
+          <w:tcPr>
+            <w:tcW w:w="1217" w:type="dxa"/>
+          </w:tcPr>
+          <w:p>
+            <w:r>
+              <w:t>NO</w:t>
+            </w:r>
+          </w:p>
+        </w:tc>
+        <w:tc>
+          <w:tcPr>
+            <w:tcW w:w="1669" w:type="dxa"/>
+          </w:tcPr>
+          <w:p>
+            <w:r>
+              <w:t>PK</w:t>
+            </w:r>
+          </w:p>
+        </w:tc>
+        <w:tc>
+          <w:tcPr>
+            <w:tcW w:w="1553" w:type="dxa"/>
+          </w:tcPr>
+          <w:p/>
+        </w:tc>
+      </w:tr>
+      <w:tr>
+        <w:tc>
+          <w:tcPr>
+            <w:tcW w:w="545" w:type="dxa"/>
+          </w:tcPr>
+          <w:p>
+            <w:r>
+              <w:t>2</w:t>
+            </w:r>
+          </w:p>
+        </w:tc>
+        <w:tc>
+          <w:tcPr>
+            <w:tcW w:w="1649" w:type="dxa"/>
+          </w:tcPr>
+          <w:p>
+            <w:r>
+              <w:t>product</w:t>
+            </w:r>
+            <w:r>
+              <w:t>_ name</w:t>
+            </w:r>
+          </w:p>
+        </w:tc>
+        <w:tc>
+          <w:tcPr>
+            <w:tcW w:w="1602" w:type="dxa"/>
+          </w:tcPr>
+          <w:p>
+            <w:r>
+              <w:t>varchar</w:t>
+            </w:r>
+          </w:p>
+        </w:tc>
+        <w:tc>
+          <w:tcPr>
+            <w:tcW w:w="1115" w:type="dxa"/>
+          </w:tcPr>
+          <w:p>
+            <w:r>
+              <w:t>50</w:t>
+            </w:r>
+          </w:p>
+        </w:tc>
+        <w:tc>
+          <w:tcPr>
+            <w:tcW w:w="1217" w:type="dxa"/>
+          </w:tcPr>
+          <w:p>
+            <w:r>
+              <w:t>NO</w:t>
+            </w:r>
+          </w:p>
+        </w:tc>
+        <w:tc>
+          <w:tcPr>
+            <w:tcW w:w="1669" w:type="dxa"/>
+          </w:tcPr>
+          <w:p/>
+        </w:tc>
+        <w:tc>
+          <w:tcPr>
+            <w:tcW w:w="1553" w:type="dxa"/>
+          </w:tcPr>
+          <w:p/>
+        </w:tc>
+      </w:tr>
+      <w:tr>
+        <w:tc>
+          <w:tcPr>
+            <w:tcW w:w="545" w:type="dxa"/>
+          </w:tcPr>
+          <w:p>
+            <w:r>
+              <w:t>3</w:t>
+            </w:r>
+          </w:p>
+        </w:tc>
+        <w:tc>
+          <w:tcPr>
+            <w:tcW w:w="1649" w:type="dxa"/>
+          </w:tcPr>
+          <w:p>
+            <w:proofErr w:type="spellStart"/>
+            <w:r>
+              <w:t>product_price</w:t>
+            </w:r>
+            <w:proofErr w:type="spellEnd"/>
+          </w:p>
+        </w:tc>
+        <w:tc>
+          <w:tcPr>
+            <w:tcW w:w="1602" w:type="dxa"/>
+          </w:tcPr>
+          <w:p>
+            <w:r>
+              <w:t>float</w:t>
+            </w:r>
+          </w:p>
+        </w:tc>
+        <w:tc>
+          <w:tcPr>
+            <w:tcW w:w="1115" w:type="dxa"/>
+          </w:tcPr>
+          <w:p/>
+        </w:tc>
+        <w:tc>
+          <w:tcPr>
+            <w:tcW w:w="1217" w:type="dxa"/>
+          </w:tcPr>
+          <w:p>
+            <w:r>
+              <w:t>NO</w:t>
+            </w:r>
+          </w:p>
+        </w:tc>
+        <w:tc>
+          <w:tcPr>
+            <w:tcW w:w="1669" w:type="dxa"/>
+          </w:tcPr>
+          <w:p/>
+        </w:tc>
+        <w:tc>
+          <w:tcPr>
+            <w:tcW w:w="1553" w:type="dxa"/>
+          </w:tcPr>
+          <w:p/>
+        </w:tc>
+      </w:tr>
+      <w:tr>
+        <w:tc>
+          <w:tcPr>
+            <w:tcW w:w="545" w:type="dxa"/>
+          </w:tcPr>
+          <w:p>
+            <w:r>
+              <w:t>4</w:t>
+            </w:r>
+          </w:p>
+        </w:tc>
+        <w:tc>
+          <w:tcPr>
+            <w:tcW w:w="1649" w:type="dxa"/>
+          </w:tcPr>
+          <w:p>
+            <w:proofErr w:type="spellStart"/>
+            <w:r>
+              <w:t>u</w:t>
+            </w:r>
+            <w:r>
+              <w:t>ser</w:t>
+            </w:r>
+            <w:r>
+              <w:t>_</w:t>
+            </w:r>
+            <w:r>
+              <w:t>id</w:t>
+            </w:r>
+            <w:proofErr w:type="spellEnd"/>
+          </w:p>
+        </w:tc>
+        <w:tc>
+          <w:tcPr>
+            <w:tcW w:w="1602" w:type="dxa"/>
+          </w:tcPr>
+          <w:p>
+            <w:r>
+              <w:t>Int</w:t>
+            </w:r>
+          </w:p>
+        </w:tc>
+        <w:tc>
+          <w:tcPr>
+            <w:tcW w:w="1115" w:type="dxa"/>
+          </w:tcPr>
+          <w:p>
+            <w:r>
+              <w:t>11</w:t>
+            </w:r>
+          </w:p>
+        </w:tc>
+        <w:tc>
+          <w:tcPr>
+            <w:tcW w:w="1217" w:type="dxa"/>
+          </w:tcPr>
+          <w:p>
+            <w:r>
+              <w:t>NO</w:t>
+            </w:r>
+          </w:p>
+        </w:tc>
+        <w:tc>
+          <w:tcPr>
+            <w:tcW w:w="1669" w:type="dxa"/>
+          </w:tcPr>
+          <w:p>
+            <w:r>
+              <w:t xml:space="preserve">FK </w:t>
+            </w:r>
+          </w:p>
+        </w:tc>
+        <w:tc>
+          <w:tcPr>
+            <w:tcW w:w="1553" w:type="dxa"/>
+          </w:tcPr>
+          <w:p/>
+        </w:tc>
+      </w:tr>
+    </w:tbl>
+    <w:p/>
+    <w:p>
+      <w:r>
+        <w:t>SERVICES</w:t>
+      </w:r>
+    </w:p>
+    <w:tbl>
+      <w:tblPr>
+        <w:tblStyle w:val="TableGrid"/>
+        <w:tblW w:w="0" w:type="auto"/>
+        <w:tblLook w:val="04A0" w:firstRow="1" w:lastRow="0" w:firstColumn="1" w:lastColumn="0" w:noHBand="0" w:noVBand="1"/>
+      </w:tblPr>
+      <w:tblGrid>
+        <w:gridCol w:w="545"/>
+        <w:gridCol w:w="1649"/>
+        <w:gridCol w:w="1602"/>
+        <w:gridCol w:w="1115"/>
+        <w:gridCol w:w="1217"/>
+        <w:gridCol w:w="1669"/>
+        <w:gridCol w:w="1553"/>
+      </w:tblGrid>
+      <w:tr>
+        <w:tc>
+          <w:tcPr>
+            <w:tcW w:w="545" w:type="dxa"/>
+          </w:tcPr>
+          <w:p>
+            <w:r>
+              <w:t>S/N</w:t>
+            </w:r>
+          </w:p>
+        </w:tc>
+        <w:tc>
+          <w:tcPr>
+            <w:tcW w:w="1649" w:type="dxa"/>
+          </w:tcPr>
+          <w:p>
+            <w:r>
+              <w:t>COLUMN NAME</w:t>
+            </w:r>
+          </w:p>
+        </w:tc>
+        <w:tc>
+          <w:tcPr>
+            <w:tcW w:w="1602" w:type="dxa"/>
+          </w:tcPr>
+          <w:p>
+            <w:r>
+              <w:t>DATA TYPE</w:t>
+            </w:r>
+          </w:p>
+        </w:tc>
+        <w:tc>
+          <w:tcPr>
+            <w:tcW w:w="1115" w:type="dxa"/>
+          </w:tcPr>
+          <w:p>
+            <w:r>
+              <w:t xml:space="preserve">LENGTH </w:t>
+            </w:r>
+          </w:p>
+        </w:tc>
+        <w:tc>
+          <w:tcPr>
+            <w:tcW w:w="1217" w:type="dxa"/>
+          </w:tcPr>
+          <w:p>
+            <w:r>
+              <w:t>IS NULL</w:t>
+            </w:r>
+          </w:p>
+        </w:tc>
+        <w:tc>
+          <w:tcPr>
+            <w:tcW w:w="1669" w:type="dxa"/>
+          </w:tcPr>
+          <w:p>
+            <w:r>
+              <w:t>CONSTRAINT</w:t>
+            </w:r>
+          </w:p>
+        </w:tc>
+        <w:tc>
+          <w:tcPr>
+            <w:tcW w:w="1553" w:type="dxa"/>
+          </w:tcPr>
+          <w:p>
+            <w:r>
+              <w:t>COMMENT</w:t>
+            </w:r>
+          </w:p>
+        </w:tc>
+      </w:tr>
+      <w:tr>
+        <w:tc>
+          <w:tcPr>
+            <w:tcW w:w="545" w:type="dxa"/>
+          </w:tcPr>
+          <w:p>
+            <w:r>
+              <w:t>1</w:t>
+            </w:r>
+          </w:p>
+        </w:tc>
+        <w:tc>
+          <w:tcPr>
+            <w:tcW w:w="1649" w:type="dxa"/>
+          </w:tcPr>
+          <w:p>
+            <w:r>
+              <w:t>Id</w:t>
+            </w:r>
+          </w:p>
+        </w:tc>
+        <w:tc>
+          <w:tcPr>
+            <w:tcW w:w="1602" w:type="dxa"/>
+          </w:tcPr>
+          <w:p>
+            <w:r>
+              <w:t>Int</w:t>
+            </w:r>
+          </w:p>
+        </w:tc>
+        <w:tc>
+          <w:tcPr>
+            <w:tcW w:w="1115" w:type="dxa"/>
+          </w:tcPr>
+          <w:p>
+            <w:r>
+              <w:t>11</w:t>
+            </w:r>
+          </w:p>
+        </w:tc>
+        <w:tc>
+          <w:tcPr>
+            <w:tcW w:w="1217" w:type="dxa"/>
+          </w:tcPr>
+          <w:p>
+            <w:r>
+              <w:t>NO</w:t>
+            </w:r>
+          </w:p>
+        </w:tc>
+        <w:tc>
+          <w:tcPr>
+            <w:tcW w:w="1669" w:type="dxa"/>
+          </w:tcPr>
+          <w:p>
+            <w:r>
+              <w:t>PK</w:t>
+            </w:r>
+          </w:p>
+        </w:tc>
+        <w:tc>
+          <w:tcPr>
+            <w:tcW w:w="1553" w:type="dxa"/>
+          </w:tcPr>
+          <w:p/>
+        </w:tc>
+      </w:tr>
+      <w:tr>
+        <w:tc>
+          <w:tcPr>
+            <w:tcW w:w="545" w:type="dxa"/>
+          </w:tcPr>
+          <w:p>
+            <w:r>
+              <w:t>2</w:t>
+            </w:r>
+          </w:p>
+        </w:tc>
+        <w:tc>
+          <w:tcPr>
+            <w:tcW w:w="1649" w:type="dxa"/>
+          </w:tcPr>
+          <w:p>
+            <w:r>
+              <w:t>service</w:t>
+            </w:r>
+            <w:r>
+              <w:t>_ name</w:t>
+            </w:r>
+          </w:p>
+        </w:tc>
+        <w:tc>
+          <w:tcPr>
+            <w:tcW w:w="1602" w:type="dxa"/>
+          </w:tcPr>
+          <w:p>
+            <w:r>
+              <w:t>varchar</w:t>
+            </w:r>
+          </w:p>
+        </w:tc>
+        <w:tc>
+          <w:tcPr>
+            <w:tcW w:w="1115" w:type="dxa"/>
+          </w:tcPr>
+          <w:p>
+            <w:r>
+              <w:t>50</w:t>
+            </w:r>
+          </w:p>
+        </w:tc>
+        <w:tc>
+          <w:tcPr>
+            <w:tcW w:w="1217" w:type="dxa"/>
+          </w:tcPr>
+          <w:p>
+            <w:r>
+              <w:t>NO</w:t>
+            </w:r>
+          </w:p>
+        </w:tc>
+        <w:tc>
+          <w:tcPr>
+            <w:tcW w:w="1669" w:type="dxa"/>
+          </w:tcPr>
+          <w:p/>
+        </w:tc>
+        <w:tc>
+          <w:tcPr>
+            <w:tcW w:w="1553" w:type="dxa"/>
+          </w:tcPr>
+          <w:p/>
+        </w:tc>
+      </w:tr>
+      <w:tr>
+        <w:tc>
+          <w:tcPr>
+            <w:tcW w:w="545" w:type="dxa"/>
+          </w:tcPr>
+          <w:p>
+            <w:r>
+              <w:t>3</w:t>
+            </w:r>
+          </w:p>
+        </w:tc>
+        <w:tc>
+          <w:tcPr>
+            <w:tcW w:w="1649" w:type="dxa"/>
+          </w:tcPr>
+          <w:p>
+            <w:proofErr w:type="spellStart"/>
+            <w:r>
+              <w:t>u</w:t>
+            </w:r>
+            <w:r>
+              <w:t>ser</w:t>
+            </w:r>
+            <w:r>
+              <w:t>_</w:t>
+            </w:r>
+            <w:r>
+              <w:t>id</w:t>
+            </w:r>
+            <w:proofErr w:type="spellEnd"/>
+          </w:p>
+        </w:tc>
+        <w:tc>
+          <w:tcPr>
+            <w:tcW w:w="1602" w:type="dxa"/>
+          </w:tcPr>
+          <w:p>
+            <w:r>
+              <w:t>Int</w:t>
+            </w:r>
+          </w:p>
+        </w:tc>
+        <w:tc>
+          <w:tcPr>
+            <w:tcW w:w="1115" w:type="dxa"/>
+          </w:tcPr>
+          <w:p>
+            <w:r>
+              <w:t>11</w:t>
+            </w:r>
+          </w:p>
+        </w:tc>
+        <w:tc>
+          <w:tcPr>
+            <w:tcW w:w="1217" w:type="dxa"/>
+          </w:tcPr>
+          <w:p>
+            <w:r>
+              <w:t>NO</w:t>
+            </w:r>
+          </w:p>
+        </w:tc>
+        <w:tc>
+          <w:tcPr>
+            <w:tcW w:w="1669" w:type="dxa"/>
+          </w:tcPr>
+          <w:p>
+            <w:r>
+              <w:t xml:space="preserve">FK </w:t>
+            </w:r>
+          </w:p>
+        </w:tc>
+        <w:tc>
+          <w:tcPr>
+            <w:tcW w:w="1553" w:type="dxa"/>
+          </w:tcPr>
+          <w:p/>
+        </w:tc>
+      </w:tr>
+    </w:tbl>
+    <w:p/>
+    <w:p/>
+    <w:p/>
     <w:sectPr>
-      <w:pgSz w:w="12240" w:h="15840" w:orient="portrait"/>
+      <w:pgSz w:w="12240" w:h="15840"/>
       <w:pgMar w:top="1440" w:right="1440" w:bottom="1440" w:left="1440" w:header="720" w:footer="720" w:gutter="0"/>
       <w:cols w:space="720"/>
       <w:docGrid w:linePitch="360"/>
@@ -21,11 +1758,11 @@
 </file>
 
 <file path=word/styles.xml><?xml version="1.0" encoding="utf-8"?>
-<w:styles xmlns:wp14="http://schemas.microsoft.com/office/word/2010/wordprocessingDrawing" xmlns:mc="http://schemas.openxmlformats.org/markup-compatibility/2006" xmlns:r="http://schemas.openxmlformats.org/officeDocument/2006/relationships" xmlns:w="http://schemas.openxmlformats.org/wordprocessingml/2006/main" xmlns:w14="http://schemas.microsoft.com/office/word/2010/wordml" xmlns:w15="http://schemas.microsoft.com/office/word/2012/wordml" mc:Ignorable="w14 w15 wp14">
+<w:styles xmlns:mc="http://schemas.openxmlformats.org/markup-compatibility/2006" xmlns:r="http://schemas.openxmlformats.org/officeDocument/2006/relationships" xmlns:w="http://schemas.openxmlformats.org/wordprocessingml/2006/main" xmlns:w14="http://schemas.microsoft.com/office/word/2010/wordml" xmlns:w15="http://schemas.microsoft.com/office/word/2012/wordml" xmlns:w16cid="http://schemas.microsoft.com/office/word/2016/wordml/cid" xmlns:w16se="http://schemas.microsoft.com/office/word/2015/wordml/symex" mc:Ignorable="w14 w15 w16se w16cid">
   <w:docDefaults>
     <w:rPrDefault>
       <w:rPr>
-        <w:rFonts w:asciiTheme="minorHAnsi" w:hAnsiTheme="minorHAnsi" w:eastAsiaTheme="minorHAnsi" w:cstheme="minorBidi"/>
+        <w:rFonts w:asciiTheme="minorHAnsi" w:eastAsiaTheme="minorHAnsi" w:hAnsiTheme="minorHAnsi" w:cstheme="minorBidi"/>
         <w:sz w:val="22"/>
         <w:szCs w:val="22"/>
         <w:lang w:val="en-US" w:eastAsia="en-US" w:bidi="ar-SA"/>
@@ -37,17 +1774,17 @@
       </w:pPr>
     </w:pPrDefault>
   </w:docDefaults>
-  <w:latentStyles w:defLockedState="0" w:defUIPriority="99" w:defSemiHidden="0" w:defUnhideWhenUsed="0" w:defQFormat="0" w:count="371">
+  <w:latentStyles w:defLockedState="0" w:defUIPriority="99" w:defSemiHidden="0" w:defUnhideWhenUsed="0" w:defQFormat="0" w:count="375">
     <w:lsdException w:name="Normal" w:uiPriority="0" w:qFormat="1"/>
     <w:lsdException w:name="heading 1" w:uiPriority="9" w:qFormat="1"/>
-    <w:lsdException w:name="heading 2" w:uiPriority="9" w:semiHidden="1" w:unhideWhenUsed="1" w:qFormat="1"/>
-    <w:lsdException w:name="heading 3" w:uiPriority="9" w:semiHidden="1" w:unhideWhenUsed="1" w:qFormat="1"/>
-    <w:lsdException w:name="heading 4" w:uiPriority="9" w:semiHidden="1" w:unhideWhenUsed="1" w:qFormat="1"/>
-    <w:lsdException w:name="heading 5" w:uiPriority="9" w:semiHidden="1" w:unhideWhenUsed="1" w:qFormat="1"/>
-    <w:lsdException w:name="heading 6" w:uiPriority="9" w:semiHidden="1" w:unhideWhenUsed="1" w:qFormat="1"/>
-    <w:lsdException w:name="heading 7" w:uiPriority="9" w:semiHidden="1" w:unhideWhenUsed="1" w:qFormat="1"/>
-    <w:lsdException w:name="heading 8" w:uiPriority="9" w:semiHidden="1" w:unhideWhenUsed="1" w:qFormat="1"/>
-    <w:lsdException w:name="heading 9" w:uiPriority="9" w:semiHidden="1" w:unhideWhenUsed="1" w:qFormat="1"/>
+    <w:lsdException w:name="heading 2" w:semiHidden="1" w:uiPriority="9" w:unhideWhenUsed="1" w:qFormat="1"/>
+    <w:lsdException w:name="heading 3" w:semiHidden="1" w:uiPriority="9" w:unhideWhenUsed="1" w:qFormat="1"/>
+    <w:lsdException w:name="heading 4" w:semiHidden="1" w:uiPriority="9" w:unhideWhenUsed="1" w:qFormat="1"/>
+    <w:lsdException w:name="heading 5" w:semiHidden="1" w:uiPriority="9" w:unhideWhenUsed="1" w:qFormat="1"/>
+    <w:lsdException w:name="heading 6" w:semiHidden="1" w:uiPriority="9" w:unhideWhenUsed="1" w:qFormat="1"/>
+    <w:lsdException w:name="heading 7" w:semiHidden="1" w:uiPriority="9" w:unhideWhenUsed="1" w:qFormat="1"/>
+    <w:lsdException w:name="heading 8" w:semiHidden="1" w:uiPriority="9" w:unhideWhenUsed="1" w:qFormat="1"/>
+    <w:lsdException w:name="heading 9" w:semiHidden="1" w:uiPriority="9" w:unhideWhenUsed="1" w:qFormat="1"/>
     <w:lsdException w:name="index 1" w:semiHidden="1" w:unhideWhenUsed="1"/>
     <w:lsdException w:name="index 2" w:semiHidden="1" w:unhideWhenUsed="1"/>
     <w:lsdException w:name="index 3" w:semiHidden="1" w:unhideWhenUsed="1"/>
@@ -57,22 +1794,22 @@
     <w:lsdException w:name="index 7" w:semiHidden="1" w:unhideWhenUsed="1"/>
     <w:lsdException w:name="index 8" w:semiHidden="1" w:unhideWhenUsed="1"/>
     <w:lsdException w:name="index 9" w:semiHidden="1" w:unhideWhenUsed="1"/>
-    <w:lsdException w:name="toc 1" w:uiPriority="39" w:semiHidden="1" w:unhideWhenUsed="1"/>
-    <w:lsdException w:name="toc 2" w:uiPriority="39" w:semiHidden="1" w:unhideWhenUsed="1"/>
-    <w:lsdException w:name="toc 3" w:uiPriority="39" w:semiHidden="1" w:unhideWhenUsed="1"/>
-    <w:lsdException w:name="toc 4" w:uiPriority="39" w:semiHidden="1" w:unhideWhenUsed="1"/>
-    <w:lsdException w:name="toc 5" w:uiPriority="39" w:semiHidden="1" w:unhideWhenUsed="1"/>
-    <w:lsdException w:name="toc 6" w:uiPriority="39" w:semiHidden="1" w:unhideWhenUsed="1"/>
-    <w:lsdException w:name="toc 7" w:uiPriority="39" w:semiHidden="1" w:unhideWhenUsed="1"/>
-    <w:lsdException w:name="toc 8" w:uiPriority="39" w:semiHidden="1" w:unhideWhenUsed="1"/>
-    <w:lsdException w:name="toc 9" w:uiPriority="39" w:semiHidden="1" w:unhideWhenUsed="1"/>
+    <w:lsdException w:name="toc 1" w:semiHidden="1" w:uiPriority="39" w:unhideWhenUsed="1"/>
+    <w:lsdException w:name="toc 2" w:semiHidden="1" w:uiPriority="39" w:unhideWhenUsed="1"/>
+    <w:lsdException w:name="toc 3" w:semiHidden="1" w:uiPriority="39" w:unhideWhenUsed="1"/>
+    <w:lsdException w:name="toc 4" w:semiHidden="1" w:uiPriority="39" w:unhideWhenUsed="1"/>
+    <w:lsdException w:name="toc 5" w:semiHidden="1" w:uiPriority="39" w:unhideWhenUsed="1"/>
+    <w:lsdException w:name="toc 6" w:semiHidden="1" w:uiPriority="39" w:unhideWhenUsed="1"/>
+    <w:lsdException w:name="toc 7" w:semiHidden="1" w:uiPriority="39" w:unhideWhenUsed="1"/>
+    <w:lsdException w:name="toc 8" w:semiHidden="1" w:uiPriority="39" w:unhideWhenUsed="1"/>
+    <w:lsdException w:name="toc 9" w:semiHidden="1" w:uiPriority="39" w:unhideWhenUsed="1"/>
     <w:lsdException w:name="Normal Indent" w:semiHidden="1" w:unhideWhenUsed="1"/>
     <w:lsdException w:name="footnote text" w:semiHidden="1" w:unhideWhenUsed="1"/>
     <w:lsdException w:name="annotation text" w:semiHidden="1" w:unhideWhenUsed="1"/>
     <w:lsdException w:name="header" w:semiHidden="1" w:unhideWhenUsed="1"/>
     <w:lsdException w:name="footer" w:semiHidden="1" w:unhideWhenUsed="1"/>
     <w:lsdException w:name="index heading" w:semiHidden="1" w:unhideWhenUsed="1"/>
-    <w:lsdException w:name="caption" w:uiPriority="35" w:semiHidden="1" w:unhideWhenUsed="1" w:qFormat="1"/>
+    <w:lsdException w:name="caption" w:semiHidden="1" w:uiPriority="35" w:unhideWhenUsed="1" w:qFormat="1"/>
     <w:lsdException w:name="table of figures" w:semiHidden="1" w:unhideWhenUsed="1"/>
     <w:lsdException w:name="envelope address" w:semiHidden="1" w:unhideWhenUsed="1"/>
     <w:lsdException w:name="envelope return" w:semiHidden="1" w:unhideWhenUsed="1"/>
@@ -103,7 +1840,7 @@
     <w:lsdException w:name="Title" w:uiPriority="10" w:qFormat="1"/>
     <w:lsdException w:name="Closing" w:semiHidden="1" w:unhideWhenUsed="1"/>
     <w:lsdException w:name="Signature" w:semiHidden="1" w:unhideWhenUsed="1"/>
-    <w:lsdException w:name="Default Paragraph Font" w:uiPriority="1" w:semiHidden="1" w:unhideWhenUsed="1"/>
+    <w:lsdException w:name="Default Paragraph Font" w:semiHidden="1" w:uiPriority="1" w:unhideWhenUsed="1"/>
     <w:lsdException w:name="Body Text" w:semiHidden="1" w:unhideWhenUsed="1"/>
     <w:lsdException w:name="Body Text Indent" w:semiHidden="1" w:unhideWhenUsed="1"/>
     <w:lsdException w:name="List Continue" w:semiHidden="1" w:unhideWhenUsed="1"/>
@@ -143,7 +1880,6 @@
     <w:lsdException w:name="HTML Sample" w:semiHidden="1" w:unhideWhenUsed="1"/>
     <w:lsdException w:name="HTML Typewriter" w:semiHidden="1" w:unhideWhenUsed="1"/>
     <w:lsdException w:name="HTML Variable" w:semiHidden="1" w:unhideWhenUsed="1"/>
-    <w:lsdException w:name="Normal Table" w:semiHidden="1" w:unhideWhenUsed="1"/>
     <w:lsdException w:name="annotation subject" w:semiHidden="1" w:unhideWhenUsed="1"/>
     <w:lsdException w:name="No List" w:semiHidden="1" w:unhideWhenUsed="1"/>
     <w:lsdException w:name="Outline List 1" w:semiHidden="1" w:unhideWhenUsed="1"/>
@@ -187,10 +1923,8 @@
     <w:lsdException w:name="Table Elegant" w:semiHidden="1" w:unhideWhenUsed="1"/>
     <w:lsdException w:name="Table Professional" w:semiHidden="1" w:unhideWhenUsed="1"/>
     <w:lsdException w:name="Table Subtle 1" w:semiHidden="1" w:unhideWhenUsed="1"/>
-    <w:lsdException w:name="Table Subtle 2" w:semiHidden="1" w:unhideWhenUsed="1"/>
     <w:lsdException w:name="Table Web 1" w:semiHidden="1" w:unhideWhenUsed="1"/>
     <w:lsdException w:name="Table Web 2" w:semiHidden="1" w:unhideWhenUsed="1"/>
-    <w:lsdException w:name="Table Web 3" w:semiHidden="1" w:unhideWhenUsed="1"/>
     <w:lsdException w:name="Balloon Text" w:semiHidden="1" w:unhideWhenUsed="1"/>
     <w:lsdException w:name="Table Grid" w:uiPriority="39"/>
     <w:lsdException w:name="Table Theme" w:semiHidden="1" w:unhideWhenUsed="1"/>
@@ -303,8 +2037,8 @@
     <w:lsdException w:name="Subtle Reference" w:uiPriority="31" w:qFormat="1"/>
     <w:lsdException w:name="Intense Reference" w:uiPriority="32" w:qFormat="1"/>
     <w:lsdException w:name="Book Title" w:uiPriority="33" w:qFormat="1"/>
-    <w:lsdException w:name="Bibliography" w:uiPriority="37" w:semiHidden="1" w:unhideWhenUsed="1"/>
-    <w:lsdException w:name="TOC Heading" w:uiPriority="39" w:semiHidden="1" w:unhideWhenUsed="1" w:qFormat="1"/>
+    <w:lsdException w:name="Bibliography" w:semiHidden="1" w:uiPriority="37" w:unhideWhenUsed="1"/>
+    <w:lsdException w:name="TOC Heading" w:semiHidden="1" w:uiPriority="39" w:unhideWhenUsed="1" w:qFormat="1"/>
     <w:lsdException w:name="Plain Table 1" w:uiPriority="41"/>
     <w:lsdException w:name="Plain Table 2" w:uiPriority="42"/>
     <w:lsdException w:name="Plain Table 3" w:uiPriority="43"/>
@@ -409,18 +2143,22 @@
     <w:lsdException w:name="List Table 5 Dark Accent 6" w:uiPriority="50"/>
     <w:lsdException w:name="List Table 6 Colorful Accent 6" w:uiPriority="51"/>
     <w:lsdException w:name="List Table 7 Colorful Accent 6" w:uiPriority="52"/>
+    <w:lsdException w:name="Mention" w:semiHidden="1" w:unhideWhenUsed="1"/>
+    <w:lsdException w:name="Smart Hyperlink" w:semiHidden="1" w:unhideWhenUsed="1"/>
+    <w:lsdException w:name="Hashtag" w:semiHidden="1" w:unhideWhenUsed="1"/>
+    <w:lsdException w:name="Unresolved Mention" w:semiHidden="1" w:unhideWhenUsed="1"/>
   </w:latentStyles>
-  <w:style w:type="paragraph" w:styleId="Normal" w:default="1">
+  <w:style w:type="paragraph" w:default="1" w:styleId="Normal">
     <w:name w:val="Normal"/>
     <w:qFormat/>
   </w:style>
-  <w:style w:type="character" w:styleId="DefaultParagraphFont" w:default="1">
+  <w:style w:type="character" w:default="1" w:styleId="DefaultParagraphFont">
     <w:name w:val="Default Paragraph Font"/>
     <w:uiPriority w:val="1"/>
     <w:semiHidden/>
     <w:unhideWhenUsed/>
   </w:style>
-  <w:style w:type="table" w:styleId="TableNormal" w:default="1">
+  <w:style w:type="table" w:default="1" w:styleId="TableNormal">
     <w:name w:val="Normal Table"/>
     <w:uiPriority w:val="99"/>
     <w:semiHidden/>
@@ -435,11 +2173,30 @@
       </w:tblCellMar>
     </w:tblPr>
   </w:style>
-  <w:style w:type="numbering" w:styleId="NoList" w:default="1">
+  <w:style w:type="numbering" w:default="1" w:styleId="NoList">
     <w:name w:val="No List"/>
     <w:uiPriority w:val="99"/>
     <w:semiHidden/>
     <w:unhideWhenUsed/>
+  </w:style>
+  <w:style w:type="table" w:styleId="TableGrid">
+    <w:name w:val="Table Grid"/>
+    <w:basedOn w:val="TableNormal"/>
+    <w:uiPriority w:val="39"/>
+    <w:rsid w:val="00A640B0"/>
+    <w:pPr>
+      <w:spacing w:after="0" w:line="240" w:lineRule="auto"/>
+    </w:pPr>
+    <w:tblPr>
+      <w:tblBorders>
+        <w:top w:val="single" w:sz="4" w:space="0" w:color="auto"/>
+        <w:left w:val="single" w:sz="4" w:space="0" w:color="auto"/>
+        <w:bottom w:val="single" w:sz="4" w:space="0" w:color="auto"/>
+        <w:right w:val="single" w:sz="4" w:space="0" w:color="auto"/>
+        <w:insideH w:val="single" w:sz="4" w:space="0" w:color="auto"/>
+        <w:insideV w:val="single" w:sz="4" w:space="0" w:color="auto"/>
+      </w:tblBorders>
+    </w:tblPr>
   </w:style>
 </w:styles>
 </file>

</xml_diff>